<commit_message>
Rearraned description of exposure and outcome variables
</commit_message>
<xml_diff>
--- a/manuscript/Disordered-Eating-PRESS/Manuscript.docx
+++ b/manuscript/Disordered-Eating-PRESS/Manuscript.docx
@@ -3404,7 +3404,7 @@
         <w:pStyle w:val="Standard"/>
         <w:ind w:firstLine="720"/>
         <w:rPr>
-          <w:rFonts w:ascii="Times New Roman" w:eastAsia="Times New Roman" w:hAnsi="Times New Roman" w:cs="Times New Roman"/>
+          <w:ins w:id="6" w:author="Dave Bridges" w:date="2023-11-08T08:24:00Z"/>
           <w:sz w:val="24"/>
           <w:szCs w:val="24"/>
         </w:rPr>
@@ -3497,102 +3497,192 @@
         </w:rPr>
         <w:t xml:space="preserve"> they were excluded from analyses. </w:t>
       </w:r>
-    </w:p>
-    <w:p>
-      <w:pPr>
-        <w:pStyle w:val="Standard"/>
-        <w:rPr>
-          <w:rFonts w:ascii="Times New Roman" w:eastAsia="Times New Roman" w:hAnsi="Times New Roman" w:cs="Times New Roman"/>
-          <w:sz w:val="24"/>
-          <w:szCs w:val="24"/>
-        </w:rPr>
-      </w:pPr>
-    </w:p>
-    <w:p>
-      <w:pPr>
-        <w:pStyle w:val="Standard"/>
-        <w:rPr>
-          <w:rFonts w:ascii="Times New Roman" w:eastAsia="Times New Roman" w:hAnsi="Times New Roman" w:cs="Times New Roman"/>
-          <w:sz w:val="24"/>
-          <w:szCs w:val="24"/>
-          <w:u w:val="single"/>
-        </w:rPr>
-      </w:pPr>
-      <w:r>
-        <w:rPr>
-          <w:rFonts w:ascii="Times New Roman" w:eastAsia="Times New Roman" w:hAnsi="Times New Roman" w:cs="Times New Roman"/>
-          <w:sz w:val="24"/>
-          <w:szCs w:val="24"/>
-          <w:u w:val="single"/>
-        </w:rPr>
-        <w:t>Determining Misalignment Categories</w:t>
-      </w:r>
+      <w:ins w:id="7" w:author="Dave Bridges" w:date="2023-11-08T08:24:00Z">
+        <w:r>
+          <w:rPr>
+            <w:rFonts w:ascii="Times New Roman" w:eastAsia="Times New Roman" w:hAnsi="Times New Roman" w:cs="Times New Roman"/>
+            <w:sz w:val="24"/>
+            <w:szCs w:val="24"/>
+          </w:rPr>
+          <w:t>G</w:t>
+        </w:r>
+        <w:r>
+          <w:rPr>
+            <w:rFonts w:ascii="Times New Roman" w:eastAsia="Times New Roman" w:hAnsi="Times New Roman" w:cs="Times New Roman"/>
+            <w:sz w:val="24"/>
+            <w:szCs w:val="24"/>
+          </w:rPr>
+          <w:t>estational weight gain (</w:t>
+        </w:r>
+        <w:r>
+          <w:rPr>
+            <w:rFonts w:ascii="Times New Roman" w:eastAsia="Times New Roman" w:hAnsi="Times New Roman" w:cs="Times New Roman"/>
+            <w:sz w:val="24"/>
+            <w:szCs w:val="24"/>
+          </w:rPr>
+          <w:t>GWG</w:t>
+        </w:r>
+        <w:r>
+          <w:rPr>
+            <w:rFonts w:ascii="Times New Roman" w:eastAsia="Times New Roman" w:hAnsi="Times New Roman" w:cs="Times New Roman"/>
+            <w:sz w:val="24"/>
+            <w:szCs w:val="24"/>
+          </w:rPr>
+          <w:t>)</w:t>
+        </w:r>
+        <w:r>
+          <w:rPr>
+            <w:rFonts w:ascii="Times New Roman" w:eastAsia="Times New Roman" w:hAnsi="Times New Roman" w:cs="Times New Roman"/>
+            <w:sz w:val="24"/>
+            <w:szCs w:val="24"/>
+          </w:rPr>
+          <w:t>, was found to be normally distributed</w:t>
+        </w:r>
+        <w:r>
+          <w:rPr>
+            <w:rFonts w:ascii="Times New Roman" w:eastAsia="Times New Roman" w:hAnsi="Times New Roman" w:cs="Times New Roman"/>
+            <w:sz w:val="24"/>
+            <w:szCs w:val="24"/>
+          </w:rPr>
+          <w:t xml:space="preserve"> (p=0.107</w:t>
+        </w:r>
+        <w:r>
+          <w:rPr>
+            <w:rFonts w:ascii="Times New Roman" w:eastAsia="Times New Roman" w:hAnsi="Times New Roman" w:cs="Times New Roman"/>
+            <w:sz w:val="24"/>
+            <w:szCs w:val="24"/>
+          </w:rPr>
+          <w:t xml:space="preserve"> </w:t>
+        </w:r>
+        <w:r>
+          <w:rPr>
+            <w:rFonts w:ascii="Times New Roman" w:eastAsia="Times New Roman" w:hAnsi="Times New Roman" w:cs="Times New Roman"/>
+            <w:sz w:val="24"/>
+            <w:szCs w:val="24"/>
+          </w:rPr>
+          <w:t>from a</w:t>
+        </w:r>
+        <w:r>
+          <w:rPr>
+            <w:rFonts w:ascii="Times New Roman" w:eastAsia="Times New Roman" w:hAnsi="Times New Roman" w:cs="Times New Roman"/>
+            <w:sz w:val="24"/>
+            <w:szCs w:val="24"/>
+          </w:rPr>
+          <w:t xml:space="preserve"> </w:t>
+        </w:r>
+        <w:r>
+          <w:rPr>
+            <w:rFonts w:ascii="Times New Roman" w:eastAsia="Times New Roman" w:hAnsi="Times New Roman" w:cs="Times New Roman"/>
+            <w:sz w:val="24"/>
+            <w:szCs w:val="24"/>
+          </w:rPr>
+          <w:t>Shapiro-Wilk test)</w:t>
+        </w:r>
+        <w:r>
+          <w:rPr>
+            <w:rFonts w:ascii="Times New Roman" w:eastAsia="Times New Roman" w:hAnsi="Times New Roman" w:cs="Times New Roman"/>
+            <w:sz w:val="24"/>
+            <w:szCs w:val="24"/>
+          </w:rPr>
+          <w:t xml:space="preserve">. GWG was compared to </w:t>
+        </w:r>
+        <w:r>
+          <w:rPr>
+            <w:rFonts w:ascii="Times New Roman" w:eastAsia="Times New Roman" w:hAnsi="Times New Roman" w:cs="Times New Roman"/>
+            <w:sz w:val="24"/>
+            <w:szCs w:val="24"/>
+          </w:rPr>
+          <w:t>relevant</w:t>
+        </w:r>
+        <w:r>
+          <w:rPr>
+            <w:rFonts w:ascii="Times New Roman" w:eastAsia="Times New Roman" w:hAnsi="Times New Roman" w:cs="Times New Roman"/>
+            <w:sz w:val="24"/>
+            <w:szCs w:val="24"/>
+          </w:rPr>
+          <w:t xml:space="preserve"> </w:t>
+        </w:r>
+        <w:r>
+          <w:rPr>
+            <w:rFonts w:ascii="Times New Roman" w:eastAsia="Times New Roman" w:hAnsi="Times New Roman" w:cs="Times New Roman"/>
+            <w:sz w:val="24"/>
+            <w:szCs w:val="24"/>
+          </w:rPr>
+          <w:t xml:space="preserve">covariates. For categories that had less than 10 individuals within a subcategory, Mann Whitney tests were used to assess differences in GWG. </w:t>
+        </w:r>
+        <w:r>
+          <w:rPr>
+            <w:rFonts w:ascii="Times New Roman" w:eastAsia="Times New Roman" w:hAnsi="Times New Roman" w:cs="Times New Roman"/>
+            <w:sz w:val="24"/>
+            <w:szCs w:val="24"/>
+          </w:rPr>
+          <w:t>Covariates</w:t>
+        </w:r>
+        <w:r>
+          <w:rPr>
+            <w:rFonts w:ascii="Times New Roman" w:eastAsia="Times New Roman" w:hAnsi="Times New Roman" w:cs="Times New Roman"/>
+            <w:sz w:val="24"/>
+            <w:szCs w:val="24"/>
+          </w:rPr>
+          <w:t xml:space="preserve"> </w:t>
+        </w:r>
+        <w:r>
+          <w:rPr>
+            <w:rFonts w:ascii="Times New Roman" w:eastAsia="Times New Roman" w:hAnsi="Times New Roman" w:cs="Times New Roman"/>
+            <w:sz w:val="24"/>
+            <w:szCs w:val="24"/>
+          </w:rPr>
+          <w:t xml:space="preserve">were included if they </w:t>
+        </w:r>
+        <w:r>
+          <w:rPr>
+            <w:rFonts w:ascii="Times New Roman" w:eastAsia="Times New Roman" w:hAnsi="Times New Roman" w:cs="Times New Roman"/>
+            <w:sz w:val="24"/>
+            <w:szCs w:val="24"/>
+          </w:rPr>
+          <w:t>had significant associations with actual GWG if the p-value &lt; 0.1. Significant covariates that had at least 10 individuals per group were considered for multivariate analysis.</w:t>
+        </w:r>
+      </w:ins>
     </w:p>
     <w:p>
       <w:pPr>
         <w:pStyle w:val="Standard"/>
         <w:ind w:firstLine="720"/>
         <w:rPr>
-          <w:sz w:val="24"/>
-          <w:szCs w:val="24"/>
-        </w:rPr>
-      </w:pPr>
-      <w:r>
-        <w:rPr>
-          <w:rFonts w:ascii="Times New Roman" w:eastAsia="Times New Roman" w:hAnsi="Times New Roman" w:cs="Times New Roman"/>
-          <w:sz w:val="24"/>
-          <w:szCs w:val="24"/>
-        </w:rPr>
-        <w:t>Expected gestational weight gain was collected through the initial survey which asked participants, “how much weight do you think you should be gaining over the course of your pregnancy (in pounds)?” as well as “check al</w:t>
-      </w:r>
-      <w:r>
-        <w:rPr>
-          <w:rFonts w:ascii="Times New Roman" w:eastAsia="Times New Roman" w:hAnsi="Times New Roman" w:cs="Times New Roman"/>
-          <w:sz w:val="24"/>
-          <w:szCs w:val="24"/>
-        </w:rPr>
-        <w:t xml:space="preserve">l the factors influencing your answer to the previous </w:t>
-      </w:r>
-      <w:r>
-        <w:rPr>
-          <w:rFonts w:ascii="Times New Roman" w:eastAsia="Times New Roman" w:hAnsi="Times New Roman" w:cs="Times New Roman"/>
-          <w:sz w:val="24"/>
-          <w:szCs w:val="24"/>
-        </w:rPr>
-        <w:lastRenderedPageBreak/>
-        <w:t xml:space="preserve">question?” Possible responses </w:t>
-      </w:r>
-      <w:r>
-        <w:rPr>
-          <w:rFonts w:ascii="Times New Roman" w:eastAsia="Times New Roman" w:hAnsi="Times New Roman" w:cs="Times New Roman"/>
-          <w:sz w:val="24"/>
-          <w:szCs w:val="24"/>
-        </w:rPr>
-        <w:t>included</w:t>
-      </w:r>
-      <w:r>
-        <w:rPr>
-          <w:rFonts w:ascii="Times New Roman" w:eastAsia="Times New Roman" w:hAnsi="Times New Roman" w:cs="Times New Roman"/>
-          <w:sz w:val="24"/>
-          <w:szCs w:val="24"/>
-        </w:rPr>
-        <w:t xml:space="preserve"> doctor, personal research, social media, family, friends, partner, or nothing. Misalignment was calculated by taking the participants' expected GWG and comparing i</w:t>
-      </w:r>
-      <w:r>
-        <w:rPr>
-          <w:rFonts w:ascii="Times New Roman" w:eastAsia="Times New Roman" w:hAnsi="Times New Roman" w:cs="Times New Roman"/>
-          <w:sz w:val="24"/>
-          <w:szCs w:val="24"/>
-        </w:rPr>
-        <w:t xml:space="preserve">t to their actual GWG. If individuals' expectations were within 5lbs of their actual GWG then they were placed in the aligned category. Those whose expectations were 5lbs higher than their actual GWG were assigned into the overestimated category and those </w:t>
-      </w:r>
-      <w:r>
-        <w:rPr>
-          <w:rFonts w:ascii="Times New Roman" w:eastAsia="Times New Roman" w:hAnsi="Times New Roman" w:cs="Times New Roman"/>
-          <w:sz w:val="24"/>
-          <w:szCs w:val="24"/>
-        </w:rPr>
-        <w:t>with expectations 5lbs lower than actual GWG were placed in the underestimated category.</w:t>
+          <w:rFonts w:ascii="Times New Roman" w:eastAsia="Times New Roman" w:hAnsi="Times New Roman" w:cs="Times New Roman"/>
+          <w:sz w:val="24"/>
+          <w:szCs w:val="24"/>
+        </w:rPr>
+      </w:pPr>
+    </w:p>
+    <w:p>
+      <w:pPr>
+        <w:pStyle w:val="Standard"/>
+        <w:rPr>
+          <w:rFonts w:ascii="Times New Roman" w:eastAsia="Times New Roman" w:hAnsi="Times New Roman" w:cs="Times New Roman"/>
+          <w:sz w:val="24"/>
+          <w:szCs w:val="24"/>
+        </w:rPr>
+      </w:pPr>
+    </w:p>
+    <w:p>
+      <w:pPr>
+        <w:pStyle w:val="Standard"/>
+        <w:rPr>
+          <w:rFonts w:ascii="Times New Roman" w:eastAsia="Times New Roman" w:hAnsi="Times New Roman" w:cs="Times New Roman"/>
+          <w:sz w:val="24"/>
+          <w:szCs w:val="24"/>
+          <w:u w:val="single"/>
+        </w:rPr>
+      </w:pPr>
+      <w:r>
+        <w:rPr>
+          <w:rFonts w:ascii="Times New Roman" w:eastAsia="Times New Roman" w:hAnsi="Times New Roman" w:cs="Times New Roman"/>
+          <w:sz w:val="24"/>
+          <w:szCs w:val="24"/>
+          <w:u w:val="single"/>
+        </w:rPr>
+        <w:t>Determining Misalignment Categories</w:t>
       </w:r>
     </w:p>
     <w:p>
@@ -3600,15 +3690,73 @@
         <w:pStyle w:val="Standard"/>
         <w:ind w:firstLine="720"/>
         <w:rPr>
-          <w:rFonts w:ascii="Times New Roman" w:eastAsia="Times New Roman" w:hAnsi="Times New Roman" w:cs="Times New Roman"/>
-          <w:sz w:val="24"/>
-          <w:szCs w:val="24"/>
-        </w:rPr>
-      </w:pPr>
+          <w:sz w:val="24"/>
+          <w:szCs w:val="24"/>
+        </w:rPr>
+      </w:pPr>
+      <w:r>
+        <w:rPr>
+          <w:rFonts w:ascii="Times New Roman" w:eastAsia="Times New Roman" w:hAnsi="Times New Roman" w:cs="Times New Roman"/>
+          <w:sz w:val="24"/>
+          <w:szCs w:val="24"/>
+        </w:rPr>
+        <w:t>Expected gestational weight gain was collected through the initial survey which asked participants, “how much weight do you think you should be gaining over the course of your pregnancy (in pounds)?” as well as “check al</w:t>
+      </w:r>
+      <w:r>
+        <w:rPr>
+          <w:rFonts w:ascii="Times New Roman" w:eastAsia="Times New Roman" w:hAnsi="Times New Roman" w:cs="Times New Roman"/>
+          <w:sz w:val="24"/>
+          <w:szCs w:val="24"/>
+        </w:rPr>
+        <w:t xml:space="preserve">l the factors influencing your answer to the previous question?” Possible responses </w:t>
+      </w:r>
+      <w:r>
+        <w:rPr>
+          <w:rFonts w:ascii="Times New Roman" w:eastAsia="Times New Roman" w:hAnsi="Times New Roman" w:cs="Times New Roman"/>
+          <w:sz w:val="24"/>
+          <w:szCs w:val="24"/>
+        </w:rPr>
+        <w:t>included</w:t>
+      </w:r>
+      <w:r>
+        <w:rPr>
+          <w:rFonts w:ascii="Times New Roman" w:eastAsia="Times New Roman" w:hAnsi="Times New Roman" w:cs="Times New Roman"/>
+          <w:sz w:val="24"/>
+          <w:szCs w:val="24"/>
+        </w:rPr>
+        <w:t xml:space="preserve"> doctor, personal research, social media, family, friends, partner, or nothing. Misalignment was calculated by taking the participants' expected GWG and comparing i</w:t>
+      </w:r>
+      <w:r>
+        <w:rPr>
+          <w:rFonts w:ascii="Times New Roman" w:eastAsia="Times New Roman" w:hAnsi="Times New Roman" w:cs="Times New Roman"/>
+          <w:sz w:val="24"/>
+          <w:szCs w:val="24"/>
+        </w:rPr>
+        <w:t xml:space="preserve">t to their actual GWG. If individuals' expectations were within 5lbs of their actual GWG then they were placed in the aligned category. Those whose expectations were 5lbs higher than their actual GWG were assigned into the overestimated category and those </w:t>
+      </w:r>
+      <w:r>
+        <w:rPr>
+          <w:rFonts w:ascii="Times New Roman" w:eastAsia="Times New Roman" w:hAnsi="Times New Roman" w:cs="Times New Roman"/>
+          <w:sz w:val="24"/>
+          <w:szCs w:val="24"/>
+        </w:rPr>
+        <w:t>with expectations 5lbs lower than actual GWG were placed in the underestimated category.</w:t>
+      </w:r>
     </w:p>
     <w:p>
       <w:pPr>
         <w:pStyle w:val="Standard"/>
+        <w:ind w:firstLine="720"/>
+        <w:rPr>
+          <w:rFonts w:ascii="Times New Roman" w:eastAsia="Times New Roman" w:hAnsi="Times New Roman" w:cs="Times New Roman"/>
+          <w:sz w:val="24"/>
+          <w:szCs w:val="24"/>
+        </w:rPr>
+      </w:pPr>
+    </w:p>
+    <w:p>
+      <w:pPr>
+        <w:pStyle w:val="Standard"/>
         <w:rPr>
           <w:sz w:val="24"/>
           <w:szCs w:val="24"/>
@@ -3628,9 +3776,24 @@
       <w:pPr>
         <w:pStyle w:val="Standard"/>
         <w:rPr>
-          <w:sz w:val="24"/>
-          <w:szCs w:val="24"/>
-        </w:rPr>
+          <w:ins w:id="8" w:author="Dave Bridges" w:date="2023-11-08T08:48:00Z"/>
+          <w:rFonts w:ascii="Times New Roman" w:eastAsia="Times New Roman" w:hAnsi="Times New Roman" w:cs="Times New Roman"/>
+          <w:sz w:val="24"/>
+          <w:szCs w:val="24"/>
+          <w:rPrChange w:id="9" w:author="Dave Bridges" w:date="2023-11-08T08:48:00Z">
+            <w:rPr>
+              <w:ins w:id="10" w:author="Dave Bridges" w:date="2023-11-08T08:48:00Z"/>
+              <w:sz w:val="24"/>
+              <w:szCs w:val="24"/>
+            </w:rPr>
+          </w:rPrChange>
+        </w:rPr>
+        <w:pPrChange w:id="11" w:author="Dave Bridges" w:date="2023-11-08T08:48:00Z">
+          <w:pPr>
+            <w:pStyle w:val="Standard"/>
+            <w:ind w:firstLine="720"/>
+          </w:pPr>
+        </w:pPrChange>
       </w:pPr>
       <w:r>
         <w:rPr>
@@ -3916,14 +4079,221 @@
         </w:rPr>
         <w:t>red eating at the end of pregnancy was the primary outcome.</w:t>
       </w:r>
-      <w:r>
-        <w:rPr>
-          <w:rFonts w:ascii="Times New Roman" w:eastAsia="Times New Roman" w:hAnsi="Times New Roman" w:cs="Times New Roman"/>
-          <w:sz w:val="24"/>
-          <w:szCs w:val="24"/>
-        </w:rPr>
-        <w:t xml:space="preserve"> </w:t>
-      </w:r>
+      <w:ins w:id="12" w:author="Dave Bridges" w:date="2023-11-08T08:48:00Z">
+        <w:r>
+          <w:rPr>
+            <w:rFonts w:ascii="Times New Roman" w:eastAsia="Times New Roman" w:hAnsi="Times New Roman" w:cs="Times New Roman"/>
+            <w:sz w:val="24"/>
+            <w:szCs w:val="24"/>
+          </w:rPr>
+          <w:t xml:space="preserve"> </w:t>
+        </w:r>
+      </w:ins>
+      <w:bookmarkStart w:id="13" w:name="_GoBack"/>
+      <w:bookmarkEnd w:id="13"/>
+      <w:del w:id="14" w:author="Dave Bridges" w:date="2023-11-08T08:48:00Z">
+        <w:r>
+          <w:rPr>
+            <w:rFonts w:ascii="Times New Roman" w:eastAsia="Times New Roman" w:hAnsi="Times New Roman" w:cs="Times New Roman"/>
+            <w:sz w:val="24"/>
+            <w:szCs w:val="24"/>
+          </w:rPr>
+          <w:delText xml:space="preserve"> </w:delText>
+        </w:r>
+      </w:del>
+      <w:ins w:id="15" w:author="Dave Bridges" w:date="2023-11-08T08:48:00Z">
+        <w:r>
+          <w:rPr>
+            <w:rFonts w:ascii="Times New Roman" w:eastAsia="Times New Roman" w:hAnsi="Times New Roman" w:cs="Times New Roman"/>
+            <w:sz w:val="24"/>
+            <w:szCs w:val="24"/>
+          </w:rPr>
+          <w:t>Trimester 3 scores were found to be right skewed, where many individuals had a score of zero</w:t>
+        </w:r>
+        <w:r>
+          <w:rPr>
+            <w:rFonts w:ascii="Times New Roman" w:eastAsia="Times New Roman" w:hAnsi="Times New Roman" w:cs="Times New Roman"/>
+            <w:sz w:val="24"/>
+            <w:szCs w:val="24"/>
+          </w:rPr>
+          <w:t xml:space="preserve"> (p &lt;1 x 10</w:t>
+        </w:r>
+        <w:r>
+          <w:rPr>
+            <w:rFonts w:ascii="Times New Roman" w:eastAsia="Times New Roman" w:hAnsi="Times New Roman" w:cs="Times New Roman"/>
+            <w:sz w:val="24"/>
+            <w:szCs w:val="24"/>
+            <w:vertAlign w:val="superscript"/>
+          </w:rPr>
+          <w:t>-12</w:t>
+        </w:r>
+        <w:r>
+          <w:rPr>
+            <w:rFonts w:ascii="Times New Roman" w:eastAsia="Times New Roman" w:hAnsi="Times New Roman" w:cs="Times New Roman"/>
+            <w:sz w:val="24"/>
+            <w:szCs w:val="24"/>
+          </w:rPr>
+          <w:t xml:space="preserve"> from a Shapiro-Wilk test).</w:t>
+        </w:r>
+        <w:r>
+          <w:rPr>
+            <w:rFonts w:ascii="Times New Roman" w:eastAsia="Times New Roman" w:hAnsi="Times New Roman" w:cs="Times New Roman"/>
+            <w:sz w:val="24"/>
+            <w:szCs w:val="24"/>
+          </w:rPr>
+          <w:t xml:space="preserve"> </w:t>
+        </w:r>
+        <w:r>
+          <w:rPr>
+            <w:rFonts w:ascii="Times New Roman" w:eastAsia="Times New Roman" w:hAnsi="Times New Roman" w:cs="Times New Roman"/>
+            <w:sz w:val="24"/>
+            <w:szCs w:val="24"/>
+          </w:rPr>
+          <w:t xml:space="preserve">To test whether the EDE-QS scores met the criteria for a </w:t>
+        </w:r>
+        <w:proofErr w:type="spellStart"/>
+        <w:r>
+          <w:rPr>
+            <w:rFonts w:ascii="Times New Roman" w:eastAsia="Times New Roman" w:hAnsi="Times New Roman" w:cs="Times New Roman"/>
+            <w:sz w:val="24"/>
+            <w:szCs w:val="24"/>
+          </w:rPr>
+          <w:t>poisson</w:t>
+        </w:r>
+        <w:proofErr w:type="spellEnd"/>
+        <w:r>
+          <w:rPr>
+            <w:rFonts w:ascii="Times New Roman" w:eastAsia="Times New Roman" w:hAnsi="Times New Roman" w:cs="Times New Roman"/>
+            <w:sz w:val="24"/>
+            <w:szCs w:val="24"/>
+          </w:rPr>
+          <w:t xml:space="preserve"> distribution, an </w:t>
+        </w:r>
+        <w:proofErr w:type="spellStart"/>
+        <w:r>
+          <w:rPr>
+            <w:rFonts w:ascii="Times New Roman" w:eastAsia="Times New Roman" w:hAnsi="Times New Roman" w:cs="Times New Roman"/>
+            <w:sz w:val="24"/>
+            <w:szCs w:val="24"/>
+          </w:rPr>
+          <w:t>overdispersion</w:t>
+        </w:r>
+        <w:proofErr w:type="spellEnd"/>
+        <w:r>
+          <w:rPr>
+            <w:rFonts w:ascii="Times New Roman" w:eastAsia="Times New Roman" w:hAnsi="Times New Roman" w:cs="Times New Roman"/>
+            <w:sz w:val="24"/>
+            <w:szCs w:val="24"/>
+          </w:rPr>
+          <w:t xml:space="preserve"> test was performed using the </w:t>
+        </w:r>
+        <w:commentRangeStart w:id="16"/>
+        <w:r>
+          <w:rPr>
+            <w:rFonts w:ascii="Times New Roman" w:eastAsia="Times New Roman" w:hAnsi="Times New Roman" w:cs="Times New Roman"/>
+            <w:sz w:val="24"/>
+            <w:szCs w:val="24"/>
+          </w:rPr>
+          <w:t xml:space="preserve">AER </w:t>
+        </w:r>
+        <w:commentRangeEnd w:id="16"/>
+        <w:r>
+          <w:rPr>
+            <w:rStyle w:val="CommentReference"/>
+            <w:rFonts w:cs="Mangal"/>
+          </w:rPr>
+          <w:commentReference w:id="16"/>
+        </w:r>
+        <w:r>
+          <w:rPr>
+            <w:rFonts w:ascii="Times New Roman" w:eastAsia="Times New Roman" w:hAnsi="Times New Roman" w:cs="Times New Roman"/>
+            <w:sz w:val="24"/>
+            <w:szCs w:val="24"/>
+          </w:rPr>
+          <w:t xml:space="preserve">package (version 1.2), which was significant (p=0.0007).  Based on </w:t>
+        </w:r>
+        <w:r>
+          <w:rPr>
+            <w:rFonts w:ascii="Times New Roman" w:eastAsia="Times New Roman" w:hAnsi="Times New Roman" w:cs="Times New Roman"/>
+            <w:sz w:val="24"/>
+            <w:szCs w:val="24"/>
+          </w:rPr>
+          <w:t>this</w:t>
+        </w:r>
+        <w:r>
+          <w:rPr>
+            <w:rFonts w:ascii="Times New Roman" w:eastAsia="Times New Roman" w:hAnsi="Times New Roman" w:cs="Times New Roman"/>
+            <w:sz w:val="24"/>
+            <w:szCs w:val="24"/>
+          </w:rPr>
+          <w:t xml:space="preserve"> result</w:t>
+        </w:r>
+        <w:r>
+          <w:rPr>
+            <w:rFonts w:ascii="Times New Roman" w:eastAsia="Times New Roman" w:hAnsi="Times New Roman" w:cs="Times New Roman"/>
+            <w:sz w:val="24"/>
+            <w:szCs w:val="24"/>
+          </w:rPr>
+          <w:t xml:space="preserve">, negative binomial multilinear regression was used </w:t>
+        </w:r>
+        <w:r>
+          <w:rPr>
+            <w:rFonts w:ascii="Times New Roman" w:eastAsia="Times New Roman" w:hAnsi="Times New Roman" w:cs="Times New Roman"/>
+            <w:sz w:val="24"/>
+            <w:szCs w:val="24"/>
+          </w:rPr>
+          <w:t>to model</w:t>
+        </w:r>
+        <w:r>
+          <w:rPr>
+            <w:rFonts w:ascii="Times New Roman" w:eastAsia="Times New Roman" w:hAnsi="Times New Roman" w:cs="Times New Roman"/>
+            <w:sz w:val="24"/>
+            <w:szCs w:val="24"/>
+          </w:rPr>
+          <w:t xml:space="preserve"> EDE-QS scores. </w:t>
+        </w:r>
+        <w:r>
+          <w:rPr>
+            <w:rFonts w:ascii="Times New Roman" w:eastAsia="Times New Roman" w:hAnsi="Times New Roman" w:cs="Times New Roman"/>
+            <w:sz w:val="24"/>
+            <w:szCs w:val="24"/>
+          </w:rPr>
+          <w:t>Covariates</w:t>
+        </w:r>
+        <w:r>
+          <w:rPr>
+            <w:rFonts w:ascii="Times New Roman" w:eastAsia="Times New Roman" w:hAnsi="Times New Roman" w:cs="Times New Roman"/>
+            <w:sz w:val="24"/>
+            <w:szCs w:val="24"/>
+          </w:rPr>
+          <w:t xml:space="preserve"> </w:t>
+        </w:r>
+        <w:r>
+          <w:rPr>
+            <w:rFonts w:ascii="Times New Roman" w:eastAsia="Times New Roman" w:hAnsi="Times New Roman" w:cs="Times New Roman"/>
+            <w:sz w:val="24"/>
+            <w:szCs w:val="24"/>
+          </w:rPr>
+          <w:t xml:space="preserve">related to EDE-QS in the third trimester </w:t>
+        </w:r>
+        <w:r>
+          <w:rPr>
+            <w:rFonts w:ascii="Times New Roman" w:eastAsia="Times New Roman" w:hAnsi="Times New Roman" w:cs="Times New Roman"/>
+            <w:sz w:val="24"/>
+            <w:szCs w:val="24"/>
+          </w:rPr>
+          <w:t>with a p-value of &lt;0.1 were considered for multivariate analysis.</w:t>
+        </w:r>
+      </w:ins>
+    </w:p>
+    <w:p>
+      <w:pPr>
+        <w:pStyle w:val="Standard"/>
+        <w:rPr>
+          <w:sz w:val="24"/>
+          <w:szCs w:val="24"/>
+        </w:rPr>
+      </w:pPr>
     </w:p>
     <w:p>
       <w:pPr>
@@ -3945,7 +4315,7 @@
           <w:color w:val="000000" w:themeColor="text1"/>
         </w:rPr>
       </w:pPr>
-      <w:del w:id="6" w:author="Dave Bridges" w:date="2023-11-08T08:22:00Z">
+      <w:del w:id="17" w:author="Dave Bridges" w:date="2023-11-08T08:22:00Z">
         <w:r>
           <w:rPr>
             <w:rFonts w:ascii="Times New Roman" w:hAnsi="Times New Roman" w:cs="Times New Roman"/>
@@ -3956,7 +4326,7 @@
           <w:delText>Analysis</w:delText>
         </w:r>
       </w:del>
-      <w:ins w:id="7" w:author="Dave Bridges" w:date="2023-11-08T08:22:00Z">
+      <w:ins w:id="18" w:author="Dave Bridges" w:date="2023-11-08T08:22:00Z">
         <w:r>
           <w:rPr>
             <w:rFonts w:ascii="Times New Roman" w:hAnsi="Times New Roman" w:cs="Times New Roman"/>
@@ -3967,290 +4337,444 @@
           <w:t>Results</w:t>
         </w:r>
       </w:ins>
-      <w:bookmarkStart w:id="8" w:name="_GoBack"/>
-      <w:bookmarkEnd w:id="8"/>
     </w:p>
     <w:p>
       <w:pPr>
         <w:pStyle w:val="Standard"/>
         <w:ind w:firstLine="720"/>
         <w:rPr>
-          <w:sz w:val="24"/>
-          <w:szCs w:val="24"/>
-        </w:rPr>
-      </w:pPr>
-      <w:r>
-        <w:rPr>
-          <w:rFonts w:ascii="Times New Roman" w:eastAsia="Times New Roman" w:hAnsi="Times New Roman" w:cs="Times New Roman"/>
-          <w:sz w:val="24"/>
-          <w:szCs w:val="24"/>
-        </w:rPr>
-        <w:t xml:space="preserve">The exposure variable, </w:t>
-      </w:r>
-      <w:ins w:id="9" w:author="Dave Bridges" w:date="2023-11-08T08:21:00Z">
+          <w:del w:id="19" w:author="Dave Bridges" w:date="2023-11-08T08:25:00Z"/>
+          <w:sz w:val="24"/>
+          <w:szCs w:val="24"/>
+        </w:rPr>
+      </w:pPr>
+      <w:del w:id="20" w:author="Dave Bridges" w:date="2023-11-08T08:25:00Z">
         <w:r>
           <w:rPr>
             <w:rFonts w:ascii="Times New Roman" w:eastAsia="Times New Roman" w:hAnsi="Times New Roman" w:cs="Times New Roman"/>
             <w:sz w:val="24"/>
             <w:szCs w:val="24"/>
           </w:rPr>
-          <w:t xml:space="preserve">the participant’s </w:t>
+          <w:delText>The exposure variable, actual GWG, was found to be normally distributed</w:delText>
         </w:r>
-      </w:ins>
-      <w:r>
-        <w:rPr>
-          <w:rFonts w:ascii="Times New Roman" w:eastAsia="Times New Roman" w:hAnsi="Times New Roman" w:cs="Times New Roman"/>
-          <w:sz w:val="24"/>
-          <w:szCs w:val="24"/>
-        </w:rPr>
-        <w:t xml:space="preserve">actual </w:t>
-      </w:r>
-      <w:ins w:id="10" w:author="Dave Bridges" w:date="2023-11-08T08:21:00Z">
         <w:r>
           <w:rPr>
             <w:rFonts w:ascii="Times New Roman" w:eastAsia="Times New Roman" w:hAnsi="Times New Roman" w:cs="Times New Roman"/>
             <w:sz w:val="24"/>
             <w:szCs w:val="24"/>
           </w:rPr>
-          <w:t>gestational weight gain (</w:t>
+          <w:delText xml:space="preserve"> (p=0.</w:delText>
         </w:r>
-      </w:ins>
-      <w:r>
-        <w:rPr>
-          <w:rFonts w:ascii="Times New Roman" w:eastAsia="Times New Roman" w:hAnsi="Times New Roman" w:cs="Times New Roman"/>
-          <w:sz w:val="24"/>
-          <w:szCs w:val="24"/>
-        </w:rPr>
-        <w:t>GWG</w:t>
-      </w:r>
-      <w:ins w:id="11" w:author="Dave Bridges" w:date="2023-11-08T08:22:00Z">
+      </w:del>
+      <w:del w:id="21" w:author="Dave Bridges" w:date="2023-11-08T08:23:00Z">
         <w:r>
           <w:rPr>
             <w:rFonts w:ascii="Times New Roman" w:eastAsia="Times New Roman" w:hAnsi="Times New Roman" w:cs="Times New Roman"/>
             <w:sz w:val="24"/>
             <w:szCs w:val="24"/>
           </w:rPr>
-          <w:t>)</w:t>
+          <w:delText>323</w:delText>
         </w:r>
-      </w:ins>
-      <w:r>
-        <w:rPr>
-          <w:rFonts w:ascii="Times New Roman" w:eastAsia="Times New Roman" w:hAnsi="Times New Roman" w:cs="Times New Roman"/>
-          <w:sz w:val="24"/>
-          <w:szCs w:val="24"/>
-        </w:rPr>
-        <w:t>, was found to be normally distributed</w:t>
-      </w:r>
-      <w:r>
-        <w:rPr>
-          <w:rFonts w:ascii="Times New Roman" w:eastAsia="Times New Roman" w:hAnsi="Times New Roman" w:cs="Times New Roman"/>
-          <w:sz w:val="24"/>
-          <w:szCs w:val="24"/>
-        </w:rPr>
-        <w:t xml:space="preserve"> (p=0.323</w:t>
-      </w:r>
-      <w:r>
-        <w:rPr>
-          <w:rFonts w:ascii="Times New Roman" w:eastAsia="Times New Roman" w:hAnsi="Times New Roman" w:cs="Times New Roman"/>
-          <w:sz w:val="24"/>
-          <w:szCs w:val="24"/>
-        </w:rPr>
-        <w:t xml:space="preserve"> for Shapiro-Wilk test</w:t>
-      </w:r>
-      <w:r>
-        <w:rPr>
-          <w:rFonts w:ascii="Times New Roman" w:eastAsia="Times New Roman" w:hAnsi="Times New Roman" w:cs="Times New Roman"/>
-          <w:sz w:val="24"/>
-          <w:szCs w:val="24"/>
-        </w:rPr>
-        <w:t>)</w:t>
-      </w:r>
-      <w:r>
-        <w:rPr>
-          <w:rFonts w:ascii="Times New Roman" w:eastAsia="Times New Roman" w:hAnsi="Times New Roman" w:cs="Times New Roman"/>
-          <w:sz w:val="24"/>
-          <w:szCs w:val="24"/>
-        </w:rPr>
-        <w:t xml:space="preserve">. GWG was compared to possible covariates using linear regression for continuous variables and ANOVA for categorical variables. For categories that had less than 10 individuals within a subcategory, </w:t>
-      </w:r>
-      <w:r>
-        <w:rPr>
-          <w:rFonts w:ascii="Times New Roman" w:eastAsia="Times New Roman" w:hAnsi="Times New Roman" w:cs="Times New Roman"/>
-          <w:sz w:val="24"/>
-          <w:szCs w:val="24"/>
-        </w:rPr>
-        <w:t>Mann Whitney</w:t>
-      </w:r>
-      <w:r>
-        <w:rPr>
-          <w:rFonts w:ascii="Times New Roman" w:eastAsia="Times New Roman" w:hAnsi="Times New Roman" w:cs="Times New Roman"/>
-          <w:sz w:val="24"/>
-          <w:szCs w:val="24"/>
-        </w:rPr>
-        <w:t xml:space="preserve"> tests were used to assess differences in GWG</w:t>
-      </w:r>
-      <w:r>
-        <w:rPr>
-          <w:rFonts w:ascii="Times New Roman" w:eastAsia="Times New Roman" w:hAnsi="Times New Roman" w:cs="Times New Roman"/>
-          <w:sz w:val="24"/>
-          <w:szCs w:val="24"/>
-        </w:rPr>
-        <w:t>. Variables had significant associations with actual GWG if the p-value &lt; 0.1. Significant covariates that had at least 10 individuals per group were considered for multivariate analysis.</w:t>
-      </w:r>
+        <w:r>
+          <w:rPr>
+            <w:rFonts w:ascii="Times New Roman" w:eastAsia="Times New Roman" w:hAnsi="Times New Roman" w:cs="Times New Roman"/>
+            <w:sz w:val="24"/>
+            <w:szCs w:val="24"/>
+          </w:rPr>
+          <w:delText xml:space="preserve"> for </w:delText>
+        </w:r>
+      </w:del>
+      <w:del w:id="22" w:author="Dave Bridges" w:date="2023-11-08T08:25:00Z">
+        <w:r>
+          <w:rPr>
+            <w:rFonts w:ascii="Times New Roman" w:eastAsia="Times New Roman" w:hAnsi="Times New Roman" w:cs="Times New Roman"/>
+            <w:sz w:val="24"/>
+            <w:szCs w:val="24"/>
+          </w:rPr>
+          <w:delText>Shapiro-Wilk test</w:delText>
+        </w:r>
+        <w:r>
+          <w:rPr>
+            <w:rFonts w:ascii="Times New Roman" w:eastAsia="Times New Roman" w:hAnsi="Times New Roman" w:cs="Times New Roman"/>
+            <w:sz w:val="24"/>
+            <w:szCs w:val="24"/>
+          </w:rPr>
+          <w:delText>)</w:delText>
+        </w:r>
+        <w:r>
+          <w:rPr>
+            <w:rFonts w:ascii="Times New Roman" w:eastAsia="Times New Roman" w:hAnsi="Times New Roman" w:cs="Times New Roman"/>
+            <w:sz w:val="24"/>
+            <w:szCs w:val="24"/>
+          </w:rPr>
+          <w:delText xml:space="preserve">. GWG was compared to </w:delText>
+        </w:r>
+      </w:del>
+      <w:del w:id="23" w:author="Dave Bridges" w:date="2023-11-08T08:23:00Z">
+        <w:r>
+          <w:rPr>
+            <w:rFonts w:ascii="Times New Roman" w:eastAsia="Times New Roman" w:hAnsi="Times New Roman" w:cs="Times New Roman"/>
+            <w:sz w:val="24"/>
+            <w:szCs w:val="24"/>
+          </w:rPr>
+          <w:delText xml:space="preserve">possible </w:delText>
+        </w:r>
+      </w:del>
+      <w:del w:id="24" w:author="Dave Bridges" w:date="2023-11-08T08:25:00Z">
+        <w:r>
+          <w:rPr>
+            <w:rFonts w:ascii="Times New Roman" w:eastAsia="Times New Roman" w:hAnsi="Times New Roman" w:cs="Times New Roman"/>
+            <w:sz w:val="24"/>
+            <w:szCs w:val="24"/>
+          </w:rPr>
+          <w:delText>covariates</w:delText>
+        </w:r>
+      </w:del>
+      <w:del w:id="25" w:author="Dave Bridges" w:date="2023-11-08T08:23:00Z">
+        <w:r>
+          <w:rPr>
+            <w:rFonts w:ascii="Times New Roman" w:eastAsia="Times New Roman" w:hAnsi="Times New Roman" w:cs="Times New Roman"/>
+            <w:sz w:val="24"/>
+            <w:szCs w:val="24"/>
+          </w:rPr>
+          <w:delText xml:space="preserve"> using linear regression for continuous variables and ANOVA for categorical variables</w:delText>
+        </w:r>
+      </w:del>
+      <w:del w:id="26" w:author="Dave Bridges" w:date="2023-11-08T08:25:00Z">
+        <w:r>
+          <w:rPr>
+            <w:rFonts w:ascii="Times New Roman" w:eastAsia="Times New Roman" w:hAnsi="Times New Roman" w:cs="Times New Roman"/>
+            <w:sz w:val="24"/>
+            <w:szCs w:val="24"/>
+          </w:rPr>
+          <w:delText xml:space="preserve">. For categories that had less than 10 individuals within a subcategory, </w:delText>
+        </w:r>
+        <w:r>
+          <w:rPr>
+            <w:rFonts w:ascii="Times New Roman" w:eastAsia="Times New Roman" w:hAnsi="Times New Roman" w:cs="Times New Roman"/>
+            <w:sz w:val="24"/>
+            <w:szCs w:val="24"/>
+          </w:rPr>
+          <w:delText>Mann Whitney</w:delText>
+        </w:r>
+        <w:r>
+          <w:rPr>
+            <w:rFonts w:ascii="Times New Roman" w:eastAsia="Times New Roman" w:hAnsi="Times New Roman" w:cs="Times New Roman"/>
+            <w:sz w:val="24"/>
+            <w:szCs w:val="24"/>
+          </w:rPr>
+          <w:delText xml:space="preserve"> tests were used to assess differences in GWG</w:delText>
+        </w:r>
+        <w:r>
+          <w:rPr>
+            <w:rFonts w:ascii="Times New Roman" w:eastAsia="Times New Roman" w:hAnsi="Times New Roman" w:cs="Times New Roman"/>
+            <w:sz w:val="24"/>
+            <w:szCs w:val="24"/>
+          </w:rPr>
+          <w:delText>. Variables had significant associations with actual GWG if the p-value &lt; 0.1. Significant covariates that had at least 10 individuals per group were considered for multivariate analysis.</w:delText>
+        </w:r>
+      </w:del>
     </w:p>
     <w:p>
       <w:pPr>
         <w:pStyle w:val="Standard"/>
         <w:ind w:firstLine="720"/>
         <w:rPr>
-          <w:sz w:val="24"/>
-          <w:szCs w:val="24"/>
-        </w:rPr>
-      </w:pPr>
-      <w:r>
-        <w:rPr>
-          <w:rFonts w:ascii="Times New Roman" w:eastAsia="Times New Roman" w:hAnsi="Times New Roman" w:cs="Times New Roman"/>
-          <w:sz w:val="24"/>
-          <w:szCs w:val="24"/>
-        </w:rPr>
-        <w:t>The outcome variable, total EDE-QS score during trimester 3, was cal</w:t>
-      </w:r>
-      <w:r>
-        <w:rPr>
-          <w:rFonts w:ascii="Times New Roman" w:eastAsia="Times New Roman" w:hAnsi="Times New Roman" w:cs="Times New Roman"/>
-          <w:sz w:val="24"/>
-          <w:szCs w:val="24"/>
-        </w:rPr>
-        <w:t xml:space="preserve">culated by totaling the answers to each individual question from the EDE-QS during trimester 3. Trimester 3 scores were found to be right skewed, where </w:t>
-      </w:r>
-      <w:r>
-        <w:rPr>
-          <w:rFonts w:ascii="Times New Roman" w:eastAsia="Times New Roman" w:hAnsi="Times New Roman" w:cs="Times New Roman"/>
-          <w:sz w:val="24"/>
-          <w:szCs w:val="24"/>
-        </w:rPr>
-        <w:t>many</w:t>
-      </w:r>
-      <w:r>
-        <w:rPr>
-          <w:rFonts w:ascii="Times New Roman" w:eastAsia="Times New Roman" w:hAnsi="Times New Roman" w:cs="Times New Roman"/>
-          <w:sz w:val="24"/>
-          <w:szCs w:val="24"/>
-        </w:rPr>
-        <w:t xml:space="preserve"> individuals had a score of zero</w:t>
-      </w:r>
-      <w:r>
-        <w:rPr>
-          <w:rFonts w:ascii="Times New Roman" w:eastAsia="Times New Roman" w:hAnsi="Times New Roman" w:cs="Times New Roman"/>
-          <w:sz w:val="24"/>
-          <w:szCs w:val="24"/>
-        </w:rPr>
-        <w:t xml:space="preserve"> (p</w:t>
-      </w:r>
-      <w:r>
-        <w:rPr>
-          <w:rFonts w:ascii="Times New Roman" w:eastAsia="Times New Roman" w:hAnsi="Times New Roman" w:cs="Times New Roman"/>
-          <w:sz w:val="24"/>
-          <w:szCs w:val="24"/>
-        </w:rPr>
-        <w:t xml:space="preserve"> </w:t>
-      </w:r>
-      <w:r>
-        <w:rPr>
-          <w:rFonts w:ascii="Times New Roman" w:eastAsia="Times New Roman" w:hAnsi="Times New Roman" w:cs="Times New Roman"/>
-          <w:sz w:val="24"/>
-          <w:szCs w:val="24"/>
-        </w:rPr>
-        <w:t>= 0</w:t>
-      </w:r>
-      <w:r>
-        <w:rPr>
-          <w:rFonts w:ascii="Times New Roman" w:eastAsia="Times New Roman" w:hAnsi="Times New Roman" w:cs="Times New Roman"/>
-          <w:sz w:val="24"/>
-          <w:szCs w:val="24"/>
-        </w:rPr>
-        <w:t xml:space="preserve"> for Shapiro-Wilk</w:t>
-      </w:r>
-      <w:r>
-        <w:rPr>
-          <w:rFonts w:ascii="Times New Roman" w:eastAsia="Times New Roman" w:hAnsi="Times New Roman" w:cs="Times New Roman"/>
-          <w:sz w:val="24"/>
-          <w:szCs w:val="24"/>
-        </w:rPr>
-        <w:t>)</w:t>
-      </w:r>
-      <w:r>
-        <w:rPr>
-          <w:rFonts w:ascii="Times New Roman" w:eastAsia="Times New Roman" w:hAnsi="Times New Roman" w:cs="Times New Roman"/>
-          <w:sz w:val="24"/>
-          <w:szCs w:val="24"/>
-        </w:rPr>
-        <w:t>.</w:t>
-      </w:r>
-      <w:r>
-        <w:rPr>
-          <w:rFonts w:ascii="Times New Roman" w:eastAsia="Times New Roman" w:hAnsi="Times New Roman" w:cs="Times New Roman"/>
-          <w:sz w:val="24"/>
-          <w:szCs w:val="24"/>
-        </w:rPr>
-        <w:t xml:space="preserve"> The mean and variance were found to be di</w:t>
-      </w:r>
-      <w:r>
-        <w:rPr>
-          <w:rFonts w:ascii="Times New Roman" w:eastAsia="Times New Roman" w:hAnsi="Times New Roman" w:cs="Times New Roman"/>
-          <w:sz w:val="24"/>
-          <w:szCs w:val="24"/>
-        </w:rPr>
-        <w:t>fferent as models tested against EDE-QS scores failed the overdispersion test (p</w:t>
-      </w:r>
-      <w:r>
-        <w:rPr>
-          <w:rFonts w:ascii="Times New Roman" w:eastAsia="Times New Roman" w:hAnsi="Times New Roman" w:cs="Times New Roman"/>
-          <w:sz w:val="24"/>
-          <w:szCs w:val="24"/>
-        </w:rPr>
-        <w:t xml:space="preserve"> </w:t>
-      </w:r>
-      <w:r>
-        <w:rPr>
-          <w:rFonts w:ascii="Times New Roman" w:eastAsia="Times New Roman" w:hAnsi="Times New Roman" w:cs="Times New Roman"/>
-          <w:sz w:val="24"/>
-          <w:szCs w:val="24"/>
-        </w:rPr>
-        <w:t xml:space="preserve">= 0.0004). Because of this, negative binomial multilinear regression was used </w:t>
-      </w:r>
-      <w:r>
-        <w:rPr>
-          <w:rFonts w:ascii="Times New Roman" w:eastAsia="Times New Roman" w:hAnsi="Times New Roman" w:cs="Times New Roman"/>
-          <w:sz w:val="24"/>
-          <w:szCs w:val="24"/>
-        </w:rPr>
-        <w:t>to model</w:t>
-      </w:r>
-      <w:r>
-        <w:rPr>
-          <w:rFonts w:ascii="Times New Roman" w:eastAsia="Times New Roman" w:hAnsi="Times New Roman" w:cs="Times New Roman"/>
-          <w:sz w:val="24"/>
-          <w:szCs w:val="24"/>
-        </w:rPr>
-        <w:t xml:space="preserve"> EDE-QS scores. </w:t>
-      </w:r>
-      <w:r>
-        <w:rPr>
-          <w:rFonts w:ascii="Times New Roman" w:eastAsia="Times New Roman" w:hAnsi="Times New Roman" w:cs="Times New Roman"/>
-          <w:sz w:val="24"/>
-          <w:szCs w:val="24"/>
-        </w:rPr>
-        <w:t>Covariates</w:t>
-      </w:r>
-      <w:r>
-        <w:rPr>
-          <w:rFonts w:ascii="Times New Roman" w:eastAsia="Times New Roman" w:hAnsi="Times New Roman" w:cs="Times New Roman"/>
-          <w:sz w:val="24"/>
-          <w:szCs w:val="24"/>
-        </w:rPr>
-        <w:t xml:space="preserve"> with a p-value of &lt;0.1 were considered for multivariate analysis.</w:t>
-      </w:r>
+          <w:del w:id="27" w:author="Dave Bridges" w:date="2023-11-08T08:47:00Z"/>
+          <w:sz w:val="24"/>
+          <w:szCs w:val="24"/>
+        </w:rPr>
+      </w:pPr>
+      <w:del w:id="28" w:author="Dave Bridges" w:date="2023-11-08T08:47:00Z">
+        <w:r>
+          <w:rPr>
+            <w:rFonts w:ascii="Times New Roman" w:eastAsia="Times New Roman" w:hAnsi="Times New Roman" w:cs="Times New Roman"/>
+            <w:sz w:val="24"/>
+            <w:szCs w:val="24"/>
+          </w:rPr>
+          <w:delText>The outcome variable, total EDE-QS score during trimester 3, was cal</w:delText>
+        </w:r>
+        <w:r>
+          <w:rPr>
+            <w:rFonts w:ascii="Times New Roman" w:eastAsia="Times New Roman" w:hAnsi="Times New Roman" w:cs="Times New Roman"/>
+            <w:sz w:val="24"/>
+            <w:szCs w:val="24"/>
+          </w:rPr>
+          <w:delText xml:space="preserve">culated by totaling the answers to each individual question from the EDE-QS during trimester 3. Trimester 3 scores were found to be right skewed, where </w:delText>
+        </w:r>
+        <w:r>
+          <w:rPr>
+            <w:rFonts w:ascii="Times New Roman" w:eastAsia="Times New Roman" w:hAnsi="Times New Roman" w:cs="Times New Roman"/>
+            <w:sz w:val="24"/>
+            <w:szCs w:val="24"/>
+          </w:rPr>
+          <w:delText>many</w:delText>
+        </w:r>
+        <w:r>
+          <w:rPr>
+            <w:rFonts w:ascii="Times New Roman" w:eastAsia="Times New Roman" w:hAnsi="Times New Roman" w:cs="Times New Roman"/>
+            <w:sz w:val="24"/>
+            <w:szCs w:val="24"/>
+          </w:rPr>
+          <w:delText xml:space="preserve"> individuals had a score of zero</w:delText>
+        </w:r>
+        <w:r>
+          <w:rPr>
+            <w:rFonts w:ascii="Times New Roman" w:eastAsia="Times New Roman" w:hAnsi="Times New Roman" w:cs="Times New Roman"/>
+            <w:sz w:val="24"/>
+            <w:szCs w:val="24"/>
+          </w:rPr>
+          <w:delText xml:space="preserve"> (p</w:delText>
+        </w:r>
+        <w:r>
+          <w:rPr>
+            <w:rFonts w:ascii="Times New Roman" w:eastAsia="Times New Roman" w:hAnsi="Times New Roman" w:cs="Times New Roman"/>
+            <w:sz w:val="24"/>
+            <w:szCs w:val="24"/>
+          </w:rPr>
+          <w:delText xml:space="preserve"> </w:delText>
+        </w:r>
+      </w:del>
+      <w:del w:id="29" w:author="Dave Bridges" w:date="2023-11-08T08:27:00Z">
+        <w:r>
+          <w:rPr>
+            <w:rFonts w:ascii="Times New Roman" w:eastAsia="Times New Roman" w:hAnsi="Times New Roman" w:cs="Times New Roman"/>
+            <w:sz w:val="24"/>
+            <w:szCs w:val="24"/>
+            <w:vertAlign w:val="superscript"/>
+            <w:rPrChange w:id="30" w:author="Dave Bridges" w:date="2023-11-08T08:29:00Z">
+              <w:rPr>
+                <w:rFonts w:ascii="Times New Roman" w:eastAsia="Times New Roman" w:hAnsi="Times New Roman" w:cs="Times New Roman"/>
+                <w:sz w:val="24"/>
+                <w:szCs w:val="24"/>
+              </w:rPr>
+            </w:rPrChange>
+          </w:rPr>
+          <w:delText>=</w:delText>
+        </w:r>
+      </w:del>
+      <w:del w:id="31" w:author="Dave Bridges" w:date="2023-11-08T08:29:00Z">
+        <w:r>
+          <w:rPr>
+            <w:rFonts w:ascii="Times New Roman" w:eastAsia="Times New Roman" w:hAnsi="Times New Roman" w:cs="Times New Roman"/>
+            <w:sz w:val="24"/>
+            <w:szCs w:val="24"/>
+            <w:vertAlign w:val="superscript"/>
+            <w:rPrChange w:id="32" w:author="Dave Bridges" w:date="2023-11-08T08:29:00Z">
+              <w:rPr>
+                <w:rFonts w:ascii="Times New Roman" w:eastAsia="Times New Roman" w:hAnsi="Times New Roman" w:cs="Times New Roman"/>
+                <w:sz w:val="24"/>
+                <w:szCs w:val="24"/>
+              </w:rPr>
+            </w:rPrChange>
+          </w:rPr>
+          <w:delText xml:space="preserve"> 0</w:delText>
+        </w:r>
+        <w:r>
+          <w:rPr>
+            <w:rFonts w:ascii="Times New Roman" w:eastAsia="Times New Roman" w:hAnsi="Times New Roman" w:cs="Times New Roman"/>
+            <w:sz w:val="24"/>
+            <w:szCs w:val="24"/>
+            <w:vertAlign w:val="superscript"/>
+            <w:rPrChange w:id="33" w:author="Dave Bridges" w:date="2023-11-08T08:29:00Z">
+              <w:rPr>
+                <w:rFonts w:ascii="Times New Roman" w:eastAsia="Times New Roman" w:hAnsi="Times New Roman" w:cs="Times New Roman"/>
+                <w:sz w:val="24"/>
+                <w:szCs w:val="24"/>
+              </w:rPr>
+            </w:rPrChange>
+          </w:rPr>
+          <w:delText xml:space="preserve"> for</w:delText>
+        </w:r>
+      </w:del>
+      <w:del w:id="34" w:author="Dave Bridges" w:date="2023-11-08T08:47:00Z">
+        <w:r>
+          <w:rPr>
+            <w:rFonts w:ascii="Times New Roman" w:eastAsia="Times New Roman" w:hAnsi="Times New Roman" w:cs="Times New Roman"/>
+            <w:sz w:val="24"/>
+            <w:szCs w:val="24"/>
+          </w:rPr>
+          <w:delText xml:space="preserve"> Shapiro-Wilk</w:delText>
+        </w:r>
+        <w:r>
+          <w:rPr>
+            <w:rFonts w:ascii="Times New Roman" w:eastAsia="Times New Roman" w:hAnsi="Times New Roman" w:cs="Times New Roman"/>
+            <w:sz w:val="24"/>
+            <w:szCs w:val="24"/>
+          </w:rPr>
+          <w:delText>)</w:delText>
+        </w:r>
+        <w:r>
+          <w:rPr>
+            <w:rFonts w:ascii="Times New Roman" w:eastAsia="Times New Roman" w:hAnsi="Times New Roman" w:cs="Times New Roman"/>
+            <w:sz w:val="24"/>
+            <w:szCs w:val="24"/>
+          </w:rPr>
+          <w:delText>.</w:delText>
+        </w:r>
+        <w:r>
+          <w:rPr>
+            <w:rFonts w:ascii="Times New Roman" w:eastAsia="Times New Roman" w:hAnsi="Times New Roman" w:cs="Times New Roman"/>
+            <w:sz w:val="24"/>
+            <w:szCs w:val="24"/>
+          </w:rPr>
+          <w:delText xml:space="preserve"> </w:delText>
+        </w:r>
+      </w:del>
+      <w:del w:id="35" w:author="Dave Bridges" w:date="2023-11-08T08:34:00Z">
+        <w:r>
+          <w:rPr>
+            <w:rFonts w:ascii="Times New Roman" w:eastAsia="Times New Roman" w:hAnsi="Times New Roman" w:cs="Times New Roman"/>
+            <w:sz w:val="24"/>
+            <w:szCs w:val="24"/>
+          </w:rPr>
+          <w:delText>Th</w:delText>
+        </w:r>
+        <w:r>
+          <w:rPr>
+            <w:rFonts w:ascii="Times New Roman" w:eastAsia="Times New Roman" w:hAnsi="Times New Roman" w:cs="Times New Roman"/>
+            <w:sz w:val="24"/>
+            <w:szCs w:val="24"/>
+          </w:rPr>
+          <w:delText>e mean and variance were found to be di</w:delText>
+        </w:r>
+        <w:r>
+          <w:rPr>
+            <w:rFonts w:ascii="Times New Roman" w:eastAsia="Times New Roman" w:hAnsi="Times New Roman" w:cs="Times New Roman"/>
+            <w:sz w:val="24"/>
+            <w:szCs w:val="24"/>
+          </w:rPr>
+          <w:delText xml:space="preserve">fferent as models tested against EDE-QS scores failed </w:delText>
+        </w:r>
+      </w:del>
+      <w:del w:id="36" w:author="Dave Bridges" w:date="2023-11-08T08:33:00Z">
+        <w:r>
+          <w:rPr>
+            <w:rFonts w:ascii="Times New Roman" w:eastAsia="Times New Roman" w:hAnsi="Times New Roman" w:cs="Times New Roman"/>
+            <w:sz w:val="24"/>
+            <w:szCs w:val="24"/>
+          </w:rPr>
+          <w:delText xml:space="preserve">the </w:delText>
+        </w:r>
+      </w:del>
+      <w:del w:id="37" w:author="Dave Bridges" w:date="2023-11-08T08:34:00Z">
+        <w:r>
+          <w:rPr>
+            <w:rFonts w:ascii="Times New Roman" w:eastAsia="Times New Roman" w:hAnsi="Times New Roman" w:cs="Times New Roman"/>
+            <w:sz w:val="24"/>
+            <w:szCs w:val="24"/>
+          </w:rPr>
+          <w:delText xml:space="preserve">overdispersion test </w:delText>
+        </w:r>
+        <w:r>
+          <w:rPr>
+            <w:rFonts w:ascii="Times New Roman" w:eastAsia="Times New Roman" w:hAnsi="Times New Roman" w:cs="Times New Roman"/>
+            <w:sz w:val="24"/>
+            <w:szCs w:val="24"/>
+            <w:highlight w:val="yellow"/>
+            <w:rPrChange w:id="38" w:author="Dave Bridges" w:date="2023-11-08T08:31:00Z">
+              <w:rPr>
+                <w:rFonts w:ascii="Times New Roman" w:eastAsia="Times New Roman" w:hAnsi="Times New Roman" w:cs="Times New Roman"/>
+                <w:sz w:val="24"/>
+                <w:szCs w:val="24"/>
+              </w:rPr>
+            </w:rPrChange>
+          </w:rPr>
+          <w:delText>(p</w:delText>
+        </w:r>
+        <w:r>
+          <w:rPr>
+            <w:rFonts w:ascii="Times New Roman" w:eastAsia="Times New Roman" w:hAnsi="Times New Roman" w:cs="Times New Roman"/>
+            <w:sz w:val="24"/>
+            <w:szCs w:val="24"/>
+            <w:highlight w:val="yellow"/>
+            <w:rPrChange w:id="39" w:author="Dave Bridges" w:date="2023-11-08T08:31:00Z">
+              <w:rPr>
+                <w:rFonts w:ascii="Times New Roman" w:eastAsia="Times New Roman" w:hAnsi="Times New Roman" w:cs="Times New Roman"/>
+                <w:sz w:val="24"/>
+                <w:szCs w:val="24"/>
+              </w:rPr>
+            </w:rPrChange>
+          </w:rPr>
+          <w:delText xml:space="preserve"> </w:delText>
+        </w:r>
+        <w:r>
+          <w:rPr>
+            <w:rFonts w:ascii="Times New Roman" w:eastAsia="Times New Roman" w:hAnsi="Times New Roman" w:cs="Times New Roman"/>
+            <w:sz w:val="24"/>
+            <w:szCs w:val="24"/>
+            <w:highlight w:val="yellow"/>
+            <w:rPrChange w:id="40" w:author="Dave Bridges" w:date="2023-11-08T08:31:00Z">
+              <w:rPr>
+                <w:rFonts w:ascii="Times New Roman" w:eastAsia="Times New Roman" w:hAnsi="Times New Roman" w:cs="Times New Roman"/>
+                <w:sz w:val="24"/>
+                <w:szCs w:val="24"/>
+              </w:rPr>
+            </w:rPrChange>
+          </w:rPr>
+          <w:delText>= 0.0004).</w:delText>
+        </w:r>
+        <w:r>
+          <w:rPr>
+            <w:rFonts w:ascii="Times New Roman" w:eastAsia="Times New Roman" w:hAnsi="Times New Roman" w:cs="Times New Roman"/>
+            <w:sz w:val="24"/>
+            <w:szCs w:val="24"/>
+          </w:rPr>
+          <w:delText xml:space="preserve"> </w:delText>
+        </w:r>
+      </w:del>
+      <w:del w:id="41" w:author="Dave Bridges" w:date="2023-11-08T08:35:00Z">
+        <w:r>
+          <w:rPr>
+            <w:rFonts w:ascii="Times New Roman" w:eastAsia="Times New Roman" w:hAnsi="Times New Roman" w:cs="Times New Roman"/>
+            <w:sz w:val="24"/>
+            <w:szCs w:val="24"/>
+          </w:rPr>
+          <w:delText xml:space="preserve">Because of </w:delText>
+        </w:r>
+      </w:del>
+      <w:del w:id="42" w:author="Dave Bridges" w:date="2023-11-08T08:47:00Z">
+        <w:r>
+          <w:rPr>
+            <w:rFonts w:ascii="Times New Roman" w:eastAsia="Times New Roman" w:hAnsi="Times New Roman" w:cs="Times New Roman"/>
+            <w:sz w:val="24"/>
+            <w:szCs w:val="24"/>
+          </w:rPr>
+          <w:delText xml:space="preserve">this, negative binomial multilinear regression was used </w:delText>
+        </w:r>
+        <w:r>
+          <w:rPr>
+            <w:rFonts w:ascii="Times New Roman" w:eastAsia="Times New Roman" w:hAnsi="Times New Roman" w:cs="Times New Roman"/>
+            <w:sz w:val="24"/>
+            <w:szCs w:val="24"/>
+          </w:rPr>
+          <w:delText>to model</w:delText>
+        </w:r>
+        <w:r>
+          <w:rPr>
+            <w:rFonts w:ascii="Times New Roman" w:eastAsia="Times New Roman" w:hAnsi="Times New Roman" w:cs="Times New Roman"/>
+            <w:sz w:val="24"/>
+            <w:szCs w:val="24"/>
+          </w:rPr>
+          <w:delText xml:space="preserve"> EDE-QS scores. </w:delText>
+        </w:r>
+        <w:r>
+          <w:rPr>
+            <w:rFonts w:ascii="Times New Roman" w:eastAsia="Times New Roman" w:hAnsi="Times New Roman" w:cs="Times New Roman"/>
+            <w:sz w:val="24"/>
+            <w:szCs w:val="24"/>
+          </w:rPr>
+          <w:delText>Covariates</w:delText>
+        </w:r>
+        <w:r>
+          <w:rPr>
+            <w:rFonts w:ascii="Times New Roman" w:eastAsia="Times New Roman" w:hAnsi="Times New Roman" w:cs="Times New Roman"/>
+            <w:sz w:val="24"/>
+            <w:szCs w:val="24"/>
+          </w:rPr>
+          <w:delText xml:space="preserve"> with a p-value of &lt;0.1 were considered for multivariate analysis.</w:delText>
+        </w:r>
+      </w:del>
     </w:p>
     <w:p>
       <w:pPr>
@@ -4349,7 +4873,7 @@
           <w:sz w:val="24"/>
           <w:szCs w:val="24"/>
         </w:rPr>
-        <w:t xml:space="preserve">the relationship between GWG and </w:t>
+        <w:t xml:space="preserve">the relationship between GWG and trimester 3 EDE-QS scores. Negative binomial multilinear regression was used to test this </w:t>
       </w:r>
       <w:r>
         <w:rPr>
@@ -4358,7 +4882,7 @@
           <w:szCs w:val="24"/>
         </w:rPr>
         <w:lastRenderedPageBreak/>
-        <w:t xml:space="preserve">trimester 3 EDE-QS scores. Negative binomial multilinear regression was used to test this relationship. </w:t>
+        <w:t xml:space="preserve">relationship. </w:t>
       </w:r>
       <w:r>
         <w:rPr>
@@ -4477,7 +5001,7 @@
                           <pic:cNvPicPr preferRelativeResize="0"/>
                         </pic:nvPicPr>
                         <pic:blipFill rotWithShape="1">
-                          <a:blip r:embed="rId7">
+                          <a:blip r:embed="rId10">
                             <a:alphaModFix/>
                           </a:blip>
                           <a:srcRect b="6112"/>
@@ -4579,7 +5103,7 @@
                   <o:lock v:ext="edit" aspectratio="t"/>
                 </v:shapetype>
                 <v:shape id="Shape 4" o:spid="_x0000_s1027" type="#_x0000_t75" style="position:absolute;left:1524;top:1524;width:45339;height:29241;visibility:visible;mso-wrap-style:square" o:preferrelative="f" o:gfxdata="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">
-                  <v:imagedata r:id="rId8" o:title="" cropbottom="4006f"/>
+                  <v:imagedata r:id="rId11" o:title="" cropbottom="4006f"/>
                 </v:shape>
                 <v:shapetype id="_x0000_t202" coordsize="21600,21600" o:spt="202" path="m,l,21600r21600,l21600,xe">
                   <v:stroke joinstyle="miter"/>
@@ -4711,8 +5235,8 @@
         <w:t>.</w:t>
       </w:r>
     </w:p>
-    <w:bookmarkStart w:id="12" w:name="_m26ueltczuwg"/>
-    <w:bookmarkEnd w:id="12"/>
+    <w:bookmarkStart w:id="43" w:name="_m26ueltczuwg"/>
+    <w:bookmarkEnd w:id="43"/>
     <w:p>
       <w:pPr>
         <w:pStyle w:val="Heading2"/>
@@ -4724,7 +5248,6 @@
           <w:sz w:val="16"/>
           <w:szCs w:val="16"/>
         </w:rPr>
-        <w:lastRenderedPageBreak/>
         <mc:AlternateContent>
           <mc:Choice Requires="wps">
             <w:drawing>
@@ -4783,7 +5306,7 @@
                                           <pic:cNvPicPr/>
                                         </pic:nvPicPr>
                                         <pic:blipFill>
-                                          <a:blip r:embed="rId9">
+                                          <a:blip r:embed="rId12">
                                             <a:extLst>
                                               <a:ext uri="{28A0092B-C50C-407E-A947-70E740481C1C}">
                                                 <a14:useLocalDpi xmlns:a14="http://schemas.microsoft.com/office/drawing/2010/main" val="0"/>
@@ -4875,7 +5398,7 @@
                                     <pic:cNvPicPr/>
                                   </pic:nvPicPr>
                                   <pic:blipFill>
-                                    <a:blip r:embed="rId10">
+                                    <a:blip r:embed="rId13">
                                       <a:extLst>
                                         <a:ext uri="{28A0092B-C50C-407E-A947-70E740481C1C}">
                                           <a14:useLocalDpi xmlns:a14="http://schemas.microsoft.com/office/drawing/2010/main" val="0"/>
@@ -5048,6 +5571,7 @@
           <w:sz w:val="24"/>
           <w:szCs w:val="24"/>
         </w:rPr>
+        <w:lastRenderedPageBreak/>
         <w:t>Figure 1 illustrates the flow of surveys participants in PRESS study completed throughout the time they were enrolled in the study. Every participant completed a screener, consent form, and a demographics survey no matter their gestational age at enrollment. Figure 2 illustrates th</w:t>
       </w:r>
       <w:r>
@@ -5071,7 +5595,6 @@
           <w:rFonts w:ascii="Times New Roman" w:eastAsia="Times New Roman" w:hAnsi="Times New Roman" w:cs="Times New Roman"/>
           <w:noProof/>
         </w:rPr>
-        <w:lastRenderedPageBreak/>
         <mc:AlternateContent>
           <mc:Choice Requires="wps">
             <w:drawing>
@@ -5138,7 +5661,7 @@
                                           <pic:cNvPicPr/>
                                         </pic:nvPicPr>
                                         <pic:blipFill>
-                                          <a:blip r:embed="rId11"/>
+                                          <a:blip r:embed="rId14"/>
                                           <a:stretch>
                                             <a:fillRect/>
                                           </a:stretch>
@@ -5230,7 +5753,7 @@
                                     <pic:cNvPicPr/>
                                   </pic:nvPicPr>
                                   <pic:blipFill>
-                                    <a:blip r:embed="rId12"/>
+                                    <a:blip r:embed="rId15"/>
                                     <a:stretch>
                                       <a:fillRect/>
                                     </a:stretch>
@@ -5371,7 +5894,16 @@
           <w:sz w:val="24"/>
           <w:szCs w:val="24"/>
         </w:rPr>
-        <w:t xml:space="preserve"> The average age was 31.6 +/- 3.84 years old. Trimester 3 EDE-QS scores were on average 3.8 +/- 2.81, and the average GWG for these participants was 30.3 +/- 13.6 lbs.</w:t>
+        <w:t xml:space="preserve"> The average age was 31.6 +/- 3.84 years old. Trimester 3 EDE-QS scores were on average 3.8 +/- 2.81, and the average GWG for these participants was 30.3 +/- </w:t>
+      </w:r>
+      <w:r>
+        <w:rPr>
+          <w:rFonts w:ascii="Times New Roman" w:eastAsia="Times New Roman" w:hAnsi="Times New Roman" w:cs="Times New Roman"/>
+          <w:sz w:val="24"/>
+          <w:szCs w:val="24"/>
+        </w:rPr>
+        <w:lastRenderedPageBreak/>
+        <w:t>13.6 lbs.</w:t>
       </w:r>
       <w:r>
         <w:rPr>
@@ -5412,7 +5944,6 @@
           <w:sz w:val="24"/>
           <w:szCs w:val="24"/>
         </w:rPr>
-        <w:lastRenderedPageBreak/>
         <mc:AlternateContent>
           <mc:Choice Requires="wps">
             <w:drawing>
@@ -5477,7 +6008,7 @@
                                           <pic:cNvPicPr/>
                                         </pic:nvPicPr>
                                         <pic:blipFill rotWithShape="1">
-                                          <a:blip r:embed="rId13"/>
+                                          <a:blip r:embed="rId16"/>
                                           <a:srcRect b="6746"/>
                                           <a:stretch/>
                                         </pic:blipFill>
@@ -5628,7 +6159,7 @@
                                     <pic:cNvPicPr/>
                                   </pic:nvPicPr>
                                   <pic:blipFill rotWithShape="1">
-                                    <a:blip r:embed="rId14"/>
+                                    <a:blip r:embed="rId17"/>
                                     <a:srcRect b="6746"/>
                                     <a:stretch/>
                                   </pic:blipFill>
@@ -6059,6 +6590,7 @@
           <w:sz w:val="24"/>
           <w:szCs w:val="24"/>
         </w:rPr>
+        <w:lastRenderedPageBreak/>
         <w:t>=0.001</w:t>
       </w:r>
       <w:r>
@@ -6075,16 +6607,7 @@
           <w:sz w:val="24"/>
           <w:szCs w:val="24"/>
         </w:rPr>
-        <w:t xml:space="preserve">). Additionally, pre-pregnancy BMI as a discrete variable was also found to be significantly associated with GWG, where the average GWG for the one underweight participant </w:t>
-      </w:r>
-      <w:r>
-        <w:rPr>
-          <w:rFonts w:ascii="Times New Roman" w:eastAsia="Times New Roman" w:hAnsi="Times New Roman" w:cs="Times New Roman"/>
-          <w:sz w:val="24"/>
-          <w:szCs w:val="24"/>
-        </w:rPr>
-        <w:lastRenderedPageBreak/>
-        <w:t xml:space="preserve">was 30 </w:t>
+        <w:t xml:space="preserve">). Additionally, pre-pregnancy BMI as a discrete variable was also found to be significantly associated with GWG, where the average GWG for the one underweight participant was 30 </w:t>
       </w:r>
       <w:r>
         <w:rPr>
@@ -6277,7 +6800,7 @@
                                           <pic:cNvPicPr/>
                                         </pic:nvPicPr>
                                         <pic:blipFill>
-                                          <a:blip r:embed="rId15"/>
+                                          <a:blip r:embed="rId18"/>
                                           <a:stretch>
                                             <a:fillRect/>
                                           </a:stretch>
@@ -6445,7 +6968,7 @@
                                     <pic:cNvPicPr/>
                                   </pic:nvPicPr>
                                   <pic:blipFill>
-                                    <a:blip r:embed="rId16"/>
+                                    <a:blip r:embed="rId19"/>
                                     <a:stretch>
                                       <a:fillRect/>
                                     </a:stretch>
@@ -6613,7 +7136,16 @@
           <w:sz w:val="24"/>
           <w:szCs w:val="24"/>
         </w:rPr>
-        <w:t xml:space="preserve">0.0025). Finally, when participants expected GWG was compared to their actual GWG, those who overestimated their GWG had a lower actual GWG (15.5 </w:t>
+        <w:t xml:space="preserve">0.0025). Finally, when participants expected </w:t>
+      </w:r>
+      <w:r>
+        <w:rPr>
+          <w:rFonts w:ascii="Times New Roman" w:eastAsia="Times New Roman" w:hAnsi="Times New Roman" w:cs="Times New Roman"/>
+          <w:sz w:val="24"/>
+          <w:szCs w:val="24"/>
+        </w:rPr>
+        <w:lastRenderedPageBreak/>
+        <w:t xml:space="preserve">GWG was compared to their actual GWG, those who overestimated their GWG had a lower actual GWG (15.5 </w:t>
       </w:r>
       <w:r>
         <w:rPr>
@@ -6645,16 +7177,7 @@
           <w:sz w:val="24"/>
           <w:szCs w:val="24"/>
         </w:rPr>
-        <w:t xml:space="preserve">), and those </w:t>
-      </w:r>
-      <w:r>
-        <w:rPr>
-          <w:rFonts w:ascii="Times New Roman" w:eastAsia="Times New Roman" w:hAnsi="Times New Roman" w:cs="Times New Roman"/>
-          <w:sz w:val="24"/>
-          <w:szCs w:val="24"/>
-        </w:rPr>
-        <w:lastRenderedPageBreak/>
-        <w:t xml:space="preserve">whose expectations aligned with their actual GWG gained </w:t>
+        <w:t xml:space="preserve">), and those whose expectations aligned with their actual GWG gained </w:t>
       </w:r>
       <w:r>
         <w:rPr>
@@ -6835,7 +7358,7 @@
                                           <pic:cNvPicPr preferRelativeResize="0"/>
                                         </pic:nvPicPr>
                                         <pic:blipFill rotWithShape="1">
-                                          <a:blip r:embed="rId17"/>
+                                          <a:blip r:embed="rId20"/>
                                           <a:srcRect b="7306"/>
                                           <a:stretch/>
                                         </pic:blipFill>
@@ -7012,7 +7535,7 @@
                                     <pic:cNvPicPr preferRelativeResize="0"/>
                                   </pic:nvPicPr>
                                   <pic:blipFill rotWithShape="1">
-                                    <a:blip r:embed="rId18"/>
+                                    <a:blip r:embed="rId21"/>
                                     <a:srcRect b="7306"/>
                                     <a:stretch/>
                                   </pic:blipFill>
@@ -7174,7 +7697,7 @@
           <w:sz w:val="24"/>
           <w:szCs w:val="24"/>
         </w:rPr>
-        <w:t xml:space="preserve">. Participant pre-pregnancy BMI was found to have a U-shaped relationship with GWG, where 1 individual who was underweight had a higher disordered eating score at trimester 3 (6) compared to normal weight individuals (1.95) and those who were </w:t>
+        <w:t xml:space="preserve">. Participant pre-pregnancy BMI was found to have a U-shaped relationship with GWG, where 1 individual who was underweight had a higher disordered eating </w:t>
       </w:r>
       <w:r>
         <w:rPr>
@@ -7183,7 +7706,7 @@
           <w:szCs w:val="24"/>
         </w:rPr>
         <w:lastRenderedPageBreak/>
-        <w:t>overweight (4.68) or obese (3.52) had on average higher disordered eating scores in trimester 3 compared to normal weight individuals (p = 0.017). When explored continuously, a 1 kg/m</w:t>
+        <w:t>score at trimester 3 (6) compared to normal weight individuals (1.95) and those who were overweight (4.68) or obese (3.52) had on average higher disordered eating scores in trimester 3 compared to normal weight individuals (p = 0.017). When explored continuously, a 1 kg/m</w:t>
       </w:r>
       <w:r>
         <w:rPr>
@@ -7892,7 +8415,6 @@
           <w:rFonts w:ascii="Times New Roman" w:eastAsia="Times New Roman" w:hAnsi="Times New Roman" w:cs="Times New Roman"/>
           <w:noProof/>
         </w:rPr>
-        <w:lastRenderedPageBreak/>
         <mc:AlternateContent>
           <mc:Choice Requires="wps">
             <w:drawing>
@@ -7960,7 +8482,7 @@
                                           <pic:cNvPicPr preferRelativeResize="0"/>
                                         </pic:nvPicPr>
                                         <pic:blipFill rotWithShape="1">
-                                          <a:blip r:embed="rId19"/>
+                                          <a:blip r:embed="rId22"/>
                                           <a:srcRect/>
                                           <a:stretch/>
                                         </pic:blipFill>
@@ -8075,7 +8597,7 @@
                                     <pic:cNvPicPr preferRelativeResize="0"/>
                                   </pic:nvPicPr>
                                   <pic:blipFill rotWithShape="1">
-                                    <a:blip r:embed="rId20"/>
+                                    <a:blip r:embed="rId23"/>
                                     <a:srcRect/>
                                     <a:stretch/>
                                   </pic:blipFill>
@@ -8226,7 +8748,7 @@
                                           <pic:cNvPicPr preferRelativeResize="0"/>
                                         </pic:nvPicPr>
                                         <pic:blipFill>
-                                          <a:blip r:embed="rId21"/>
+                                          <a:blip r:embed="rId24"/>
                                           <a:srcRect l="5316"/>
                                           <a:stretch>
                                             <a:fillRect/>
@@ -8315,7 +8837,7 @@
                                     <pic:cNvPicPr preferRelativeResize="0"/>
                                   </pic:nvPicPr>
                                   <pic:blipFill>
-                                    <a:blip r:embed="rId22"/>
+                                    <a:blip r:embed="rId25"/>
                                     <a:srcRect l="5316"/>
                                     <a:stretch>
                                       <a:fillRect/>
@@ -8456,7 +8978,6 @@
           <w:rFonts w:ascii="Times New Roman" w:eastAsia="Times New Roman" w:hAnsi="Times New Roman" w:cs="Times New Roman"/>
           <w:noProof/>
         </w:rPr>
-        <w:lastRenderedPageBreak/>
         <mc:AlternateContent>
           <mc:Choice Requires="wps">
             <w:drawing>
@@ -8523,7 +9044,7 @@
                                           <pic:cNvPicPr/>
                                         </pic:nvPicPr>
                                         <pic:blipFill>
-                                          <a:blip r:embed="rId23">
+                                          <a:blip r:embed="rId26">
                                             <a:extLst>
                                               <a:ext uri="{28A0092B-C50C-407E-A947-70E740481C1C}">
                                                 <a14:useLocalDpi xmlns:a14="http://schemas.microsoft.com/office/drawing/2010/main" val="0"/>
@@ -8673,7 +9194,7 @@
                                     <pic:cNvPicPr/>
                                   </pic:nvPicPr>
                                   <pic:blipFill>
-                                    <a:blip r:embed="rId24">
+                                    <a:blip r:embed="rId27">
                                       <a:extLst>
                                         <a:ext uri="{28A0092B-C50C-407E-A947-70E740481C1C}">
                                           <a14:useLocalDpi xmlns:a14="http://schemas.microsoft.com/office/drawing/2010/main" val="0"/>
@@ -9153,7 +9674,7 @@
                                           <pic:cNvPicPr/>
                                         </pic:nvPicPr>
                                         <pic:blipFill>
-                                          <a:blip r:embed="rId25"/>
+                                          <a:blip r:embed="rId28"/>
                                           <a:stretch>
                                             <a:fillRect/>
                                           </a:stretch>
@@ -9286,7 +9807,7 @@
                                     <pic:cNvPicPr/>
                                   </pic:nvPicPr>
                                   <pic:blipFill>
-                                    <a:blip r:embed="rId26"/>
+                                    <a:blip r:embed="rId29"/>
                                     <a:stretch>
                                       <a:fillRect/>
                                     </a:stretch>
@@ -9478,7 +9999,7 @@
                                           <pic:cNvPicPr/>
                                         </pic:nvPicPr>
                                         <pic:blipFill>
-                                          <a:blip r:embed="rId27">
+                                          <a:blip r:embed="rId30">
                                             <a:extLst>
                                               <a:ext uri="{28A0092B-C50C-407E-A947-70E740481C1C}">
                                                 <a14:useLocalDpi xmlns:a14="http://schemas.microsoft.com/office/drawing/2010/main" val="0"/>
@@ -9594,7 +10115,7 @@
                                     <pic:cNvPicPr/>
                                   </pic:nvPicPr>
                                   <pic:blipFill>
-                                    <a:blip r:embed="rId28">
+                                    <a:blip r:embed="rId31">
                                       <a:extLst>
                                         <a:ext uri="{28A0092B-C50C-407E-A947-70E740481C1C}">
                                           <a14:useLocalDpi xmlns:a14="http://schemas.microsoft.com/office/drawing/2010/main" val="0"/>
@@ -13756,15 +14277,76 @@
       </w:r>
     </w:p>
     <w:sectPr>
-      <w:headerReference w:type="default" r:id="rId29"/>
-      <w:footerReference w:type="even" r:id="rId30"/>
-      <w:footerReference w:type="default" r:id="rId31"/>
+      <w:headerReference w:type="default" r:id="rId32"/>
+      <w:footerReference w:type="even" r:id="rId33"/>
+      <w:footerReference w:type="default" r:id="rId34"/>
       <w:pgSz w:w="12240" w:h="15840"/>
       <w:pgMar w:top="1440" w:right="1440" w:bottom="1440" w:left="1440" w:header="720" w:footer="720" w:gutter="0"/>
       <w:cols w:space="720"/>
     </w:sectPr>
   </w:body>
 </w:document>
+</file>
+
+<file path=word/comments.xml><?xml version="1.0" encoding="utf-8"?>
+<w:comments xmlns:wpc="http://schemas.microsoft.com/office/word/2010/wordprocessingCanvas" xmlns:cx="http://schemas.microsoft.com/office/drawing/2014/chartex" xmlns:cx1="http://schemas.microsoft.com/office/drawing/2015/9/8/chartex" xmlns:cx2="http://schemas.microsoft.com/office/drawing/2015/10/21/chartex" xmlns:cx3="http://schemas.microsoft.com/office/drawing/2016/5/9/chartex" xmlns:cx4="http://schemas.microsoft.com/office/drawing/2016/5/10/chartex" xmlns:cx5="http://schemas.microsoft.com/office/drawing/2016/5/11/chartex" xmlns:cx6="http://schemas.microsoft.com/office/drawing/2016/5/12/chartex" xmlns:cx7="http://schemas.microsoft.com/office/drawing/2016/5/13/chartex" xmlns:cx8="http://schemas.microsoft.com/office/drawing/2016/5/14/chartex" xmlns:mc="http://schemas.openxmlformats.org/markup-compatibility/2006" xmlns:aink="http://schemas.microsoft.com/office/drawing/2016/ink" xmlns:am3d="http://schemas.microsoft.com/office/drawing/2017/model3d" xmlns:o="urn:schemas-microsoft-com:office:office" xmlns:r="http://schemas.openxmlformats.org/officeDocument/2006/relationships" xmlns:m="http://schemas.openxmlformats.org/officeDocument/2006/math" xmlns:v="urn:schemas-microsoft-com:vml" xmlns:wp14="http://schemas.microsoft.com/office/word/2010/wordprocessingDrawing" xmlns:wp="http://schemas.openxmlformats.org/drawingml/2006/wordprocessingDrawing" xmlns:w10="urn:schemas-microsoft-com:office:word" xmlns:w="http://schemas.openxmlformats.org/wordprocessingml/2006/main" xmlns:w14="http://schemas.microsoft.com/office/word/2010/wordml" xmlns:w15="http://schemas.microsoft.com/office/word/2012/wordml" xmlns:w16cid="http://schemas.microsoft.com/office/word/2016/wordml/cid" xmlns:w16se="http://schemas.microsoft.com/office/word/2015/wordml/symex" xmlns:wpg="http://schemas.microsoft.com/office/word/2010/wordprocessingGroup" xmlns:wpi="http://schemas.microsoft.com/office/word/2010/wordprocessingInk" xmlns:wne="http://schemas.microsoft.com/office/word/2006/wordml" xmlns:wps="http://schemas.microsoft.com/office/word/2010/wordprocessingShape" mc:Ignorable="w14 w15 w16se w16cid wp14">
+  <w:comment w:id="16" w:author="Dave Bridges" w:date="2023-11-08T08:39:00Z" w:initials="DB">
+    <w:p>
+      <w:pPr>
+        <w:pStyle w:val="CommentText"/>
+      </w:pPr>
+      <w:r>
+        <w:rPr>
+          <w:rStyle w:val="CommentReference"/>
+        </w:rPr>
+        <w:annotationRef/>
+      </w:r>
+      <w:r>
+        <w:t xml:space="preserve">Insert ref   </w:t>
+      </w:r>
+      <w:r>
+        <w:br/>
+        <w:t xml:space="preserve">Christian </w:t>
+      </w:r>
+      <w:proofErr w:type="spellStart"/>
+      <w:r>
+        <w:t>Kleiber</w:t>
+      </w:r>
+      <w:proofErr w:type="spellEnd"/>
+      <w:r>
+        <w:t xml:space="preserve"> and Achim </w:t>
+      </w:r>
+      <w:proofErr w:type="spellStart"/>
+      <w:r>
+        <w:t>Zeileis</w:t>
+      </w:r>
+      <w:proofErr w:type="spellEnd"/>
+      <w:r>
+        <w:t xml:space="preserve"> (2008). Applied Econometrics with R. New York:</w:t>
+      </w:r>
+    </w:p>
+    <w:p>
+      <w:pPr>
+        <w:pStyle w:val="CommentText"/>
+      </w:pPr>
+      <w:r>
+        <w:t xml:space="preserve">  Springer-Verlag. ISBN 978-0-387-77316-2. URL https://CRAN.R-project.org/package=AER</w:t>
+      </w:r>
+    </w:p>
+  </w:comment>
+</w:comments>
+</file>
+
+<file path=word/commentsExtended.xml><?xml version="1.0" encoding="utf-8"?>
+<w15:commentsEx xmlns:wpc="http://schemas.microsoft.com/office/word/2010/wordprocessingCanvas" xmlns:cx="http://schemas.microsoft.com/office/drawing/2014/chartex" xmlns:cx1="http://schemas.microsoft.com/office/drawing/2015/9/8/chartex" xmlns:cx2="http://schemas.microsoft.com/office/drawing/2015/10/21/chartex" xmlns:cx3="http://schemas.microsoft.com/office/drawing/2016/5/9/chartex" xmlns:cx4="http://schemas.microsoft.com/office/drawing/2016/5/10/chartex" xmlns:cx5="http://schemas.microsoft.com/office/drawing/2016/5/11/chartex" xmlns:cx6="http://schemas.microsoft.com/office/drawing/2016/5/12/chartex" xmlns:cx7="http://schemas.microsoft.com/office/drawing/2016/5/13/chartex" xmlns:cx8="http://schemas.microsoft.com/office/drawing/2016/5/14/chartex" xmlns:mc="http://schemas.openxmlformats.org/markup-compatibility/2006" xmlns:aink="http://schemas.microsoft.com/office/drawing/2016/ink" xmlns:am3d="http://schemas.microsoft.com/office/drawing/2017/model3d" xmlns:o="urn:schemas-microsoft-com:office:office" xmlns:r="http://schemas.openxmlformats.org/officeDocument/2006/relationships" xmlns:m="http://schemas.openxmlformats.org/officeDocument/2006/math" xmlns:v="urn:schemas-microsoft-com:vml" xmlns:wp14="http://schemas.microsoft.com/office/word/2010/wordprocessingDrawing" xmlns:wp="http://schemas.openxmlformats.org/drawingml/2006/wordprocessingDrawing" xmlns:w10="urn:schemas-microsoft-com:office:word" xmlns:w="http://schemas.openxmlformats.org/wordprocessingml/2006/main" xmlns:w14="http://schemas.microsoft.com/office/word/2010/wordml" xmlns:w15="http://schemas.microsoft.com/office/word/2012/wordml" xmlns:w16cid="http://schemas.microsoft.com/office/word/2016/wordml/cid" xmlns:w16se="http://schemas.microsoft.com/office/word/2015/wordml/symex" xmlns:wpg="http://schemas.microsoft.com/office/word/2010/wordprocessingGroup" xmlns:wpi="http://schemas.microsoft.com/office/word/2010/wordprocessingInk" xmlns:wne="http://schemas.microsoft.com/office/word/2006/wordml" xmlns:wps="http://schemas.microsoft.com/office/word/2010/wordprocessingShape" mc:Ignorable="w14 w15 w16se w16cid wp14">
+  <w15:commentEx w15:paraId="2619BBF0" w15:done="0"/>
+</w15:commentsEx>
+</file>
+
+<file path=word/commentsIds.xml><?xml version="1.0" encoding="utf-8"?>
+<w16cid:commentsIds xmlns:wpc="http://schemas.microsoft.com/office/word/2010/wordprocessingCanvas" xmlns:cx="http://schemas.microsoft.com/office/drawing/2014/chartex" xmlns:cx1="http://schemas.microsoft.com/office/drawing/2015/9/8/chartex" xmlns:cx2="http://schemas.microsoft.com/office/drawing/2015/10/21/chartex" xmlns:cx3="http://schemas.microsoft.com/office/drawing/2016/5/9/chartex" xmlns:cx4="http://schemas.microsoft.com/office/drawing/2016/5/10/chartex" xmlns:cx5="http://schemas.microsoft.com/office/drawing/2016/5/11/chartex" xmlns:cx6="http://schemas.microsoft.com/office/drawing/2016/5/12/chartex" xmlns:cx7="http://schemas.microsoft.com/office/drawing/2016/5/13/chartex" xmlns:cx8="http://schemas.microsoft.com/office/drawing/2016/5/14/chartex" xmlns:mc="http://schemas.openxmlformats.org/markup-compatibility/2006" xmlns:aink="http://schemas.microsoft.com/office/drawing/2016/ink" xmlns:am3d="http://schemas.microsoft.com/office/drawing/2017/model3d" xmlns:o="urn:schemas-microsoft-com:office:office" xmlns:r="http://schemas.openxmlformats.org/officeDocument/2006/relationships" xmlns:m="http://schemas.openxmlformats.org/officeDocument/2006/math" xmlns:v="urn:schemas-microsoft-com:vml" xmlns:wp14="http://schemas.microsoft.com/office/word/2010/wordprocessingDrawing" xmlns:wp="http://schemas.openxmlformats.org/drawingml/2006/wordprocessingDrawing" xmlns:w10="urn:schemas-microsoft-com:office:word" xmlns:w="http://schemas.openxmlformats.org/wordprocessingml/2006/main" xmlns:w14="http://schemas.microsoft.com/office/word/2010/wordml" xmlns:w15="http://schemas.microsoft.com/office/word/2012/wordml" xmlns:w16cid="http://schemas.microsoft.com/office/word/2016/wordml/cid" xmlns:w16se="http://schemas.microsoft.com/office/word/2015/wordml/symex" xmlns:wpg="http://schemas.microsoft.com/office/word/2010/wordprocessingGroup" xmlns:wpi="http://schemas.microsoft.com/office/word/2010/wordprocessingInk" xmlns:wne="http://schemas.microsoft.com/office/word/2006/wordml" xmlns:wps="http://schemas.microsoft.com/office/word/2010/wordprocessingShape" mc:Ignorable="w14 w15 w16se w16cid wp14">
+  <w16cid:commentId w16cid:paraId="2619BBF0" w16cid:durableId="28F5C7B1"/>
+</w16cid:commentsIds>
 </file>
 
 <file path=word/endnotes.xml><?xml version="1.0" encoding="utf-8"?>

</xml_diff>